<commit_message>
Adding Serial interface for GPS
</commit_message>
<xml_diff>
--- a/Python HW Link/Python HW Link - Design.docx
+++ b/Python HW Link/Python HW Link - Design.docx
@@ -171,7 +171,6 @@
           <w:ilvl w:val="0"/>
           <w:numId w:val="1"/>
         </w:numPr>
-        <w:pBdr/>
         <w:shd w:val="clear" w:fill="auto"/>
         <w:spacing w:lineRule="auto" w:line="240" w:before="0" w:after="0"/>
         <w:ind w:left="720" w:right="0" w:hanging="360"/>
@@ -227,7 +226,6 @@
           <w:ilvl w:val="0"/>
           <w:numId w:val="1"/>
         </w:numPr>
-        <w:pBdr/>
         <w:shd w:val="clear" w:fill="auto"/>
         <w:spacing w:lineRule="auto" w:line="240" w:before="0" w:after="0"/>
         <w:ind w:left="720" w:right="0" w:hanging="360"/>
@@ -283,7 +281,6 @@
           <w:ilvl w:val="0"/>
           <w:numId w:val="1"/>
         </w:numPr>
-        <w:pBdr/>
         <w:shd w:val="clear" w:fill="auto"/>
         <w:spacing w:lineRule="auto" w:line="240" w:before="0" w:after="0"/>
         <w:ind w:left="720" w:right="0" w:hanging="360"/>
@@ -339,7 +336,6 @@
           <w:ilvl w:val="0"/>
           <w:numId w:val="1"/>
         </w:numPr>
-        <w:pBdr/>
         <w:shd w:val="clear" w:fill="auto"/>
         <w:spacing w:lineRule="auto" w:line="240" w:before="0" w:after="0"/>
         <w:ind w:left="720" w:right="0" w:hanging="360"/>
@@ -395,7 +391,6 @@
           <w:ilvl w:val="0"/>
           <w:numId w:val="1"/>
         </w:numPr>
-        <w:pBdr/>
         <w:shd w:val="clear" w:fill="auto"/>
         <w:spacing w:lineRule="auto" w:line="240" w:before="0" w:after="0"/>
         <w:ind w:left="720" w:right="0" w:hanging="360"/>
@@ -451,7 +446,6 @@
           <w:ilvl w:val="0"/>
           <w:numId w:val="1"/>
         </w:numPr>
-        <w:pBdr/>
         <w:shd w:val="clear" w:fill="auto"/>
         <w:spacing w:lineRule="auto" w:line="240" w:before="0" w:after="0"/>
         <w:ind w:left="720" w:right="0" w:hanging="360"/>
@@ -507,7 +501,6 @@
           <w:ilvl w:val="0"/>
           <w:numId w:val="1"/>
         </w:numPr>
-        <w:pBdr/>
         <w:shd w:val="clear" w:fill="auto"/>
         <w:spacing w:lineRule="auto" w:line="240" w:before="0" w:after="0"/>
         <w:ind w:left="720" w:right="0" w:hanging="360"/>
@@ -563,7 +556,6 @@
           <w:ilvl w:val="0"/>
           <w:numId w:val="1"/>
         </w:numPr>
-        <w:pBdr/>
         <w:shd w:val="clear" w:fill="auto"/>
         <w:spacing w:lineRule="auto" w:line="240" w:before="0" w:after="0"/>
         <w:ind w:left="720" w:right="0" w:hanging="360"/>
@@ -619,7 +611,6 @@
           <w:ilvl w:val="0"/>
           <w:numId w:val="1"/>
         </w:numPr>
-        <w:pBdr/>
         <w:shd w:val="clear" w:fill="auto"/>
         <w:spacing w:lineRule="auto" w:line="240" w:before="0" w:after="0"/>
         <w:ind w:left="720" w:right="0" w:hanging="360"/>
@@ -675,7 +666,6 @@
           <w:ilvl w:val="0"/>
           <w:numId w:val="1"/>
         </w:numPr>
-        <w:pBdr/>
         <w:shd w:val="clear" w:fill="auto"/>
         <w:spacing w:lineRule="auto" w:line="240" w:before="0" w:after="0"/>
         <w:ind w:left="720" w:right="0" w:hanging="360"/>
@@ -731,7 +721,6 @@
           <w:ilvl w:val="0"/>
           <w:numId w:val="1"/>
         </w:numPr>
-        <w:pBdr/>
         <w:shd w:val="clear" w:fill="auto"/>
         <w:spacing w:lineRule="auto" w:line="240" w:before="0" w:after="0"/>
         <w:ind w:left="720" w:right="0" w:hanging="360"/>
@@ -787,7 +776,6 @@
           <w:ilvl w:val="0"/>
           <w:numId w:val="1"/>
         </w:numPr>
-        <w:pBdr/>
         <w:shd w:val="clear" w:fill="auto"/>
         <w:spacing w:lineRule="auto" w:line="240" w:before="0" w:after="0"/>
         <w:ind w:left="720" w:right="0" w:hanging="360"/>
@@ -843,7 +831,6 @@
           <w:ilvl w:val="0"/>
           <w:numId w:val="1"/>
         </w:numPr>
-        <w:pBdr/>
         <w:shd w:val="clear" w:fill="auto"/>
         <w:spacing w:lineRule="auto" w:line="240" w:before="0" w:after="0"/>
         <w:ind w:left="720" w:right="0" w:hanging="360"/>
@@ -899,7 +886,6 @@
           <w:ilvl w:val="0"/>
           <w:numId w:val="1"/>
         </w:numPr>
-        <w:pBdr/>
         <w:shd w:val="clear" w:fill="auto"/>
         <w:spacing w:lineRule="auto" w:line="240" w:before="0" w:after="0"/>
         <w:ind w:left="720" w:right="0" w:hanging="360"/>
@@ -955,7 +941,6 @@
           <w:ilvl w:val="0"/>
           <w:numId w:val="1"/>
         </w:numPr>
-        <w:pBdr/>
         <w:shd w:val="clear" w:fill="auto"/>
         <w:spacing w:lineRule="auto" w:line="240" w:before="0" w:after="0"/>
         <w:ind w:left="720" w:right="0" w:hanging="360"/>
@@ -1011,7 +996,6 @@
           <w:ilvl w:val="0"/>
           <w:numId w:val="1"/>
         </w:numPr>
-        <w:pBdr/>
         <w:shd w:val="clear" w:fill="auto"/>
         <w:spacing w:lineRule="auto" w:line="240" w:before="0" w:after="0"/>
         <w:ind w:left="720" w:right="0" w:hanging="360"/>
@@ -1067,7 +1051,6 @@
           <w:ilvl w:val="0"/>
           <w:numId w:val="1"/>
         </w:numPr>
-        <w:pBdr/>
         <w:shd w:val="clear" w:fill="auto"/>
         <w:spacing w:lineRule="auto" w:line="240" w:before="0" w:after="0"/>
         <w:ind w:left="720" w:right="0" w:hanging="360"/>
@@ -1123,7 +1106,6 @@
           <w:ilvl w:val="0"/>
           <w:numId w:val="1"/>
         </w:numPr>
-        <w:pBdr/>
         <w:shd w:val="clear" w:fill="auto"/>
         <w:spacing w:lineRule="auto" w:line="240" w:before="0" w:after="0"/>
         <w:ind w:left="720" w:right="0" w:hanging="360"/>
@@ -1368,7 +1350,6 @@
           <w:ilvl w:val="0"/>
           <w:numId w:val="2"/>
         </w:numPr>
-        <w:pBdr/>
         <w:shd w:val="clear" w:fill="auto"/>
         <w:spacing w:lineRule="auto" w:line="240" w:before="0" w:after="0"/>
         <w:ind w:left="720" w:right="0" w:hanging="360"/>
@@ -1425,7 +1406,6 @@
           <w:ilvl w:val="0"/>
           <w:numId w:val="2"/>
         </w:numPr>
-        <w:pBdr/>
         <w:shd w:val="clear" w:fill="auto"/>
         <w:spacing w:lineRule="auto" w:line="240" w:before="0" w:after="0"/>
         <w:ind w:left="720" w:right="0" w:hanging="360"/>
@@ -1482,7 +1462,6 @@
           <w:ilvl w:val="0"/>
           <w:numId w:val="2"/>
         </w:numPr>
-        <w:pBdr/>
         <w:shd w:val="clear" w:fill="auto"/>
         <w:spacing w:lineRule="auto" w:line="240" w:before="0" w:after="0"/>
         <w:ind w:left="720" w:right="0" w:hanging="360"/>
@@ -1649,7 +1628,7 @@
         <w:tblStyle w:val="Table1"/>
         <w:tblW w:w="9010" w:type="dxa"/>
         <w:jc w:val="left"/>
-        <w:tblInd w:w="0" w:type="dxa"/>
+        <w:tblInd w:w="-10" w:type="dxa"/>
         <w:tblBorders>
           <w:top w:val="single" w:sz="4" w:space="0" w:color="000001"/>
           <w:left w:val="single" w:sz="4" w:space="0" w:color="000001"/>
@@ -1660,7 +1639,7 @@
         </w:tblBorders>
         <w:tblCellMar>
           <w:top w:w="0" w:type="dxa"/>
-          <w:left w:w="108" w:type="dxa"/>
+          <w:left w:w="98" w:type="dxa"/>
           <w:bottom w:w="0" w:type="dxa"/>
           <w:right w:w="108" w:type="dxa"/>
         </w:tblCellMar>
@@ -1686,7 +1665,7 @@
             </w:tcBorders>
             <w:shd w:fill="auto" w:val="clear"/>
             <w:tcMar>
-              <w:left w:w="108" w:type="dxa"/>
+              <w:left w:w="98" w:type="dxa"/>
             </w:tcMar>
           </w:tcPr>
           <w:p>
@@ -1714,7 +1693,7 @@
             </w:tcBorders>
             <w:shd w:fill="auto" w:val="clear"/>
             <w:tcMar>
-              <w:left w:w="108" w:type="dxa"/>
+              <w:left w:w="98" w:type="dxa"/>
             </w:tcMar>
           </w:tcPr>
           <w:p>
@@ -1742,7 +1721,7 @@
             </w:tcBorders>
             <w:shd w:fill="auto" w:val="clear"/>
             <w:tcMar>
-              <w:left w:w="108" w:type="dxa"/>
+              <w:left w:w="98" w:type="dxa"/>
             </w:tcMar>
           </w:tcPr>
           <w:p>
@@ -1772,7 +1751,7 @@
             </w:tcBorders>
             <w:shd w:fill="auto" w:val="clear"/>
             <w:tcMar>
-              <w:left w:w="108" w:type="dxa"/>
+              <w:left w:w="98" w:type="dxa"/>
             </w:tcMar>
           </w:tcPr>
           <w:p>
@@ -1799,7 +1778,7 @@
             </w:tcBorders>
             <w:shd w:fill="auto" w:val="clear"/>
             <w:tcMar>
-              <w:left w:w="108" w:type="dxa"/>
+              <w:left w:w="98" w:type="dxa"/>
             </w:tcMar>
           </w:tcPr>
           <w:p>
@@ -1826,7 +1805,7 @@
             </w:tcBorders>
             <w:shd w:fill="auto" w:val="clear"/>
             <w:tcMar>
-              <w:left w:w="108" w:type="dxa"/>
+              <w:left w:w="98" w:type="dxa"/>
             </w:tcMar>
           </w:tcPr>
           <w:p>
@@ -1856,7 +1835,7 @@
             </w:tcBorders>
             <w:shd w:fill="auto" w:val="clear"/>
             <w:tcMar>
-              <w:left w:w="108" w:type="dxa"/>
+              <w:left w:w="98" w:type="dxa"/>
             </w:tcMar>
           </w:tcPr>
           <w:p>
@@ -1884,7 +1863,7 @@
             </w:tcBorders>
             <w:shd w:fill="auto" w:val="clear"/>
             <w:tcMar>
-              <w:left w:w="108" w:type="dxa"/>
+              <w:left w:w="98" w:type="dxa"/>
             </w:tcMar>
           </w:tcPr>
           <w:p>
@@ -1912,7 +1891,7 @@
             </w:tcBorders>
             <w:shd w:fill="auto" w:val="clear"/>
             <w:tcMar>
-              <w:left w:w="108" w:type="dxa"/>
+              <w:left w:w="98" w:type="dxa"/>
             </w:tcMar>
           </w:tcPr>
           <w:p>
@@ -1942,7 +1921,7 @@
             </w:tcBorders>
             <w:shd w:fill="auto" w:val="clear"/>
             <w:tcMar>
-              <w:left w:w="108" w:type="dxa"/>
+              <w:left w:w="98" w:type="dxa"/>
             </w:tcMar>
           </w:tcPr>
           <w:p>
@@ -1969,7 +1948,7 @@
             </w:tcBorders>
             <w:shd w:fill="auto" w:val="clear"/>
             <w:tcMar>
-              <w:left w:w="108" w:type="dxa"/>
+              <w:left w:w="98" w:type="dxa"/>
             </w:tcMar>
           </w:tcPr>
           <w:p>
@@ -1996,7 +1975,7 @@
             </w:tcBorders>
             <w:shd w:fill="auto" w:val="clear"/>
             <w:tcMar>
-              <w:left w:w="108" w:type="dxa"/>
+              <w:left w:w="98" w:type="dxa"/>
             </w:tcMar>
           </w:tcPr>
           <w:p>
@@ -2988,7 +2967,7 @@
         <w:tblStyle w:val="Table2"/>
         <w:tblW w:w="9010" w:type="dxa"/>
         <w:jc w:val="left"/>
-        <w:tblInd w:w="0" w:type="dxa"/>
+        <w:tblInd w:w="-10" w:type="dxa"/>
         <w:tblBorders>
           <w:top w:val="single" w:sz="4" w:space="0" w:color="000001"/>
           <w:left w:val="single" w:sz="4" w:space="0" w:color="000001"/>
@@ -2999,7 +2978,7 @@
         </w:tblBorders>
         <w:tblCellMar>
           <w:top w:w="0" w:type="dxa"/>
-          <w:left w:w="108" w:type="dxa"/>
+          <w:left w:w="98" w:type="dxa"/>
           <w:bottom w:w="0" w:type="dxa"/>
           <w:right w:w="108" w:type="dxa"/>
         </w:tblCellMar>
@@ -3025,7 +3004,7 @@
             </w:tcBorders>
             <w:shd w:fill="auto" w:val="clear"/>
             <w:tcMar>
-              <w:left w:w="108" w:type="dxa"/>
+              <w:left w:w="98" w:type="dxa"/>
             </w:tcMar>
           </w:tcPr>
           <w:p>
@@ -3053,7 +3032,7 @@
             </w:tcBorders>
             <w:shd w:fill="auto" w:val="clear"/>
             <w:tcMar>
-              <w:left w:w="108" w:type="dxa"/>
+              <w:left w:w="98" w:type="dxa"/>
             </w:tcMar>
           </w:tcPr>
           <w:p>
@@ -3081,7 +3060,7 @@
             </w:tcBorders>
             <w:shd w:fill="auto" w:val="clear"/>
             <w:tcMar>
-              <w:left w:w="108" w:type="dxa"/>
+              <w:left w:w="98" w:type="dxa"/>
             </w:tcMar>
           </w:tcPr>
           <w:p>
@@ -3112,7 +3091,7 @@
             </w:tcBorders>
             <w:shd w:fill="auto" w:val="clear"/>
             <w:tcMar>
-              <w:left w:w="108" w:type="dxa"/>
+              <w:left w:w="98" w:type="dxa"/>
             </w:tcMar>
           </w:tcPr>
           <w:p>
@@ -3142,7 +3121,7 @@
             </w:tcBorders>
             <w:shd w:fill="auto" w:val="clear"/>
             <w:tcMar>
-              <w:left w:w="108" w:type="dxa"/>
+              <w:left w:w="98" w:type="dxa"/>
             </w:tcMar>
           </w:tcPr>
           <w:p>
@@ -3169,7 +3148,7 @@
             </w:tcBorders>
             <w:shd w:fill="auto" w:val="clear"/>
             <w:tcMar>
-              <w:left w:w="108" w:type="dxa"/>
+              <w:left w:w="98" w:type="dxa"/>
             </w:tcMar>
           </w:tcPr>
           <w:p>
@@ -3199,7 +3178,7 @@
             </w:tcBorders>
             <w:shd w:fill="auto" w:val="clear"/>
             <w:tcMar>
-              <w:left w:w="108" w:type="dxa"/>
+              <w:left w:w="98" w:type="dxa"/>
             </w:tcMar>
           </w:tcPr>
           <w:p>
@@ -3227,7 +3206,7 @@
             </w:tcBorders>
             <w:shd w:fill="auto" w:val="clear"/>
             <w:tcMar>
-              <w:left w:w="108" w:type="dxa"/>
+              <w:left w:w="98" w:type="dxa"/>
             </w:tcMar>
           </w:tcPr>
           <w:p>
@@ -3255,7 +3234,7 @@
             </w:tcBorders>
             <w:shd w:fill="auto" w:val="clear"/>
             <w:tcMar>
-              <w:left w:w="108" w:type="dxa"/>
+              <w:left w:w="98" w:type="dxa"/>
             </w:tcMar>
           </w:tcPr>
           <w:p>
@@ -3286,7 +3265,7 @@
             </w:tcBorders>
             <w:shd w:fill="auto" w:val="clear"/>
             <w:tcMar>
-              <w:left w:w="108" w:type="dxa"/>
+              <w:left w:w="98" w:type="dxa"/>
             </w:tcMar>
           </w:tcPr>
           <w:p>
@@ -3313,7 +3292,7 @@
             </w:tcBorders>
             <w:shd w:fill="auto" w:val="clear"/>
             <w:tcMar>
-              <w:left w:w="108" w:type="dxa"/>
+              <w:left w:w="98" w:type="dxa"/>
             </w:tcMar>
           </w:tcPr>
           <w:p>
@@ -3341,7 +3320,7 @@
             </w:tcBorders>
             <w:shd w:fill="auto" w:val="clear"/>
             <w:tcMar>
-              <w:left w:w="108" w:type="dxa"/>
+              <w:left w:w="98" w:type="dxa"/>
             </w:tcMar>
           </w:tcPr>
           <w:p>
@@ -3372,7 +3351,7 @@
             </w:tcBorders>
             <w:shd w:fill="auto" w:val="clear"/>
             <w:tcMar>
-              <w:left w:w="108" w:type="dxa"/>
+              <w:left w:w="98" w:type="dxa"/>
             </w:tcMar>
           </w:tcPr>
           <w:p>
@@ -3400,7 +3379,7 @@
             </w:tcBorders>
             <w:shd w:fill="auto" w:val="clear"/>
             <w:tcMar>
-              <w:left w:w="108" w:type="dxa"/>
+              <w:left w:w="98" w:type="dxa"/>
             </w:tcMar>
           </w:tcPr>
           <w:p>
@@ -3428,7 +3407,7 @@
             </w:tcBorders>
             <w:shd w:fill="auto" w:val="clear"/>
             <w:tcMar>
-              <w:left w:w="108" w:type="dxa"/>
+              <w:left w:w="98" w:type="dxa"/>
             </w:tcMar>
           </w:tcPr>
           <w:p>
@@ -3465,7 +3444,7 @@
             </w:tcBorders>
             <w:shd w:fill="auto" w:val="clear"/>
             <w:tcMar>
-              <w:left w:w="108" w:type="dxa"/>
+              <w:left w:w="98" w:type="dxa"/>
             </w:tcMar>
           </w:tcPr>
           <w:p>
@@ -3493,7 +3472,7 @@
             </w:tcBorders>
             <w:shd w:fill="auto" w:val="clear"/>
             <w:tcMar>
-              <w:left w:w="108" w:type="dxa"/>
+              <w:left w:w="98" w:type="dxa"/>
             </w:tcMar>
           </w:tcPr>
           <w:p>
@@ -3520,7 +3499,7 @@
             </w:tcBorders>
             <w:shd w:fill="auto" w:val="clear"/>
             <w:tcMar>
-              <w:left w:w="108" w:type="dxa"/>
+              <w:left w:w="98" w:type="dxa"/>
             </w:tcMar>
           </w:tcPr>
           <w:p>
@@ -3551,7 +3530,7 @@
             </w:tcBorders>
             <w:shd w:fill="auto" w:val="clear"/>
             <w:tcMar>
-              <w:left w:w="108" w:type="dxa"/>
+              <w:left w:w="98" w:type="dxa"/>
             </w:tcMar>
           </w:tcPr>
           <w:p>
@@ -3578,7 +3557,7 @@
             </w:tcBorders>
             <w:shd w:fill="auto" w:val="clear"/>
             <w:tcMar>
-              <w:left w:w="108" w:type="dxa"/>
+              <w:left w:w="98" w:type="dxa"/>
             </w:tcMar>
           </w:tcPr>
           <w:p>
@@ -3605,7 +3584,7 @@
             </w:tcBorders>
             <w:shd w:fill="auto" w:val="clear"/>
             <w:tcMar>
-              <w:left w:w="108" w:type="dxa"/>
+              <w:left w:w="98" w:type="dxa"/>
             </w:tcMar>
           </w:tcPr>
           <w:p>
@@ -3635,7 +3614,7 @@
             </w:tcBorders>
             <w:shd w:fill="auto" w:val="clear"/>
             <w:tcMar>
-              <w:left w:w="108" w:type="dxa"/>
+              <w:left w:w="98" w:type="dxa"/>
             </w:tcMar>
           </w:tcPr>
           <w:p>
@@ -3662,7 +3641,7 @@
             </w:tcBorders>
             <w:shd w:fill="auto" w:val="clear"/>
             <w:tcMar>
-              <w:left w:w="108" w:type="dxa"/>
+              <w:left w:w="98" w:type="dxa"/>
             </w:tcMar>
           </w:tcPr>
           <w:p>
@@ -3689,7 +3668,7 @@
             </w:tcBorders>
             <w:shd w:fill="auto" w:val="clear"/>
             <w:tcMar>
-              <w:left w:w="108" w:type="dxa"/>
+              <w:left w:w="98" w:type="dxa"/>
             </w:tcMar>
           </w:tcPr>
           <w:p>
@@ -3719,7 +3698,7 @@
             </w:tcBorders>
             <w:shd w:fill="auto" w:val="clear"/>
             <w:tcMar>
-              <w:left w:w="108" w:type="dxa"/>
+              <w:left w:w="98" w:type="dxa"/>
             </w:tcMar>
           </w:tcPr>
           <w:p>
@@ -3747,7 +3726,7 @@
             </w:tcBorders>
             <w:shd w:fill="auto" w:val="clear"/>
             <w:tcMar>
-              <w:left w:w="108" w:type="dxa"/>
+              <w:left w:w="98" w:type="dxa"/>
             </w:tcMar>
           </w:tcPr>
           <w:p>
@@ -3775,7 +3754,7 @@
             </w:tcBorders>
             <w:shd w:fill="auto" w:val="clear"/>
             <w:tcMar>
-              <w:left w:w="108" w:type="dxa"/>
+              <w:left w:w="98" w:type="dxa"/>
             </w:tcMar>
           </w:tcPr>
           <w:p>
@@ -3806,7 +3785,7 @@
             </w:tcBorders>
             <w:shd w:fill="auto" w:val="clear"/>
             <w:tcMar>
-              <w:left w:w="108" w:type="dxa"/>
+              <w:left w:w="98" w:type="dxa"/>
             </w:tcMar>
           </w:tcPr>
           <w:p>
@@ -3833,7 +3812,7 @@
             </w:tcBorders>
             <w:shd w:fill="auto" w:val="clear"/>
             <w:tcMar>
-              <w:left w:w="108" w:type="dxa"/>
+              <w:left w:w="98" w:type="dxa"/>
             </w:tcMar>
           </w:tcPr>
           <w:p>
@@ -3860,7 +3839,7 @@
             </w:tcBorders>
             <w:shd w:fill="auto" w:val="clear"/>
             <w:tcMar>
-              <w:left w:w="108" w:type="dxa"/>
+              <w:left w:w="98" w:type="dxa"/>
             </w:tcMar>
           </w:tcPr>
           <w:p>
@@ -3890,7 +3869,7 @@
             </w:tcBorders>
             <w:shd w:fill="auto" w:val="clear"/>
             <w:tcMar>
-              <w:left w:w="108" w:type="dxa"/>
+              <w:left w:w="98" w:type="dxa"/>
             </w:tcMar>
           </w:tcPr>
           <w:p>
@@ -3917,7 +3896,7 @@
             </w:tcBorders>
             <w:shd w:fill="auto" w:val="clear"/>
             <w:tcMar>
-              <w:left w:w="108" w:type="dxa"/>
+              <w:left w:w="98" w:type="dxa"/>
             </w:tcMar>
           </w:tcPr>
           <w:p>
@@ -3944,7 +3923,7 @@
             </w:tcBorders>
             <w:shd w:fill="auto" w:val="clear"/>
             <w:tcMar>
-              <w:left w:w="108" w:type="dxa"/>
+              <w:left w:w="98" w:type="dxa"/>
             </w:tcMar>
           </w:tcPr>
           <w:p>
@@ -3974,7 +3953,7 @@
             </w:tcBorders>
             <w:shd w:fill="auto" w:val="clear"/>
             <w:tcMar>
-              <w:left w:w="108" w:type="dxa"/>
+              <w:left w:w="98" w:type="dxa"/>
             </w:tcMar>
           </w:tcPr>
           <w:p>
@@ -4001,7 +3980,7 @@
             </w:tcBorders>
             <w:shd w:fill="auto" w:val="clear"/>
             <w:tcMar>
-              <w:left w:w="108" w:type="dxa"/>
+              <w:left w:w="98" w:type="dxa"/>
             </w:tcMar>
           </w:tcPr>
           <w:p>
@@ -4028,7 +4007,7 @@
             </w:tcBorders>
             <w:shd w:fill="auto" w:val="clear"/>
             <w:tcMar>
-              <w:left w:w="108" w:type="dxa"/>
+              <w:left w:w="98" w:type="dxa"/>
             </w:tcMar>
           </w:tcPr>
           <w:p>
@@ -4058,7 +4037,7 @@
             </w:tcBorders>
             <w:shd w:fill="auto" w:val="clear"/>
             <w:tcMar>
-              <w:left w:w="108" w:type="dxa"/>
+              <w:left w:w="98" w:type="dxa"/>
             </w:tcMar>
           </w:tcPr>
           <w:p>
@@ -4086,7 +4065,7 @@
             </w:tcBorders>
             <w:shd w:fill="auto" w:val="clear"/>
             <w:tcMar>
-              <w:left w:w="108" w:type="dxa"/>
+              <w:left w:w="98" w:type="dxa"/>
             </w:tcMar>
           </w:tcPr>
           <w:p>
@@ -4114,7 +4093,7 @@
             </w:tcBorders>
             <w:shd w:fill="auto" w:val="clear"/>
             <w:tcMar>
-              <w:left w:w="108" w:type="dxa"/>
+              <w:left w:w="98" w:type="dxa"/>
             </w:tcMar>
           </w:tcPr>
           <w:p>
@@ -4145,7 +4124,7 @@
             </w:tcBorders>
             <w:shd w:fill="auto" w:val="clear"/>
             <w:tcMar>
-              <w:left w:w="108" w:type="dxa"/>
+              <w:left w:w="98" w:type="dxa"/>
             </w:tcMar>
           </w:tcPr>
           <w:p>
@@ -4173,7 +4152,7 @@
             </w:tcBorders>
             <w:shd w:fill="auto" w:val="clear"/>
             <w:tcMar>
-              <w:left w:w="108" w:type="dxa"/>
+              <w:left w:w="98" w:type="dxa"/>
             </w:tcMar>
           </w:tcPr>
           <w:p>
@@ -4201,7 +4180,7 @@
             </w:tcBorders>
             <w:shd w:fill="auto" w:val="clear"/>
             <w:tcMar>
-              <w:left w:w="108" w:type="dxa"/>
+              <w:left w:w="98" w:type="dxa"/>
             </w:tcMar>
           </w:tcPr>
           <w:p>
@@ -4232,7 +4211,7 @@
             </w:tcBorders>
             <w:shd w:fill="auto" w:val="clear"/>
             <w:tcMar>
-              <w:left w:w="108" w:type="dxa"/>
+              <w:left w:w="98" w:type="dxa"/>
             </w:tcMar>
           </w:tcPr>
           <w:p>
@@ -4260,7 +4239,7 @@
             </w:tcBorders>
             <w:shd w:fill="auto" w:val="clear"/>
             <w:tcMar>
-              <w:left w:w="108" w:type="dxa"/>
+              <w:left w:w="98" w:type="dxa"/>
             </w:tcMar>
           </w:tcPr>
           <w:p>
@@ -4288,7 +4267,7 @@
             </w:tcBorders>
             <w:shd w:fill="auto" w:val="clear"/>
             <w:tcMar>
-              <w:left w:w="108" w:type="dxa"/>
+              <w:left w:w="98" w:type="dxa"/>
             </w:tcMar>
           </w:tcPr>
           <w:p>
@@ -4319,7 +4298,7 @@
             </w:tcBorders>
             <w:shd w:fill="auto" w:val="clear"/>
             <w:tcMar>
-              <w:left w:w="108" w:type="dxa"/>
+              <w:left w:w="98" w:type="dxa"/>
             </w:tcMar>
           </w:tcPr>
           <w:p>
@@ -4347,7 +4326,7 @@
             </w:tcBorders>
             <w:shd w:fill="auto" w:val="clear"/>
             <w:tcMar>
-              <w:left w:w="108" w:type="dxa"/>
+              <w:left w:w="98" w:type="dxa"/>
             </w:tcMar>
           </w:tcPr>
           <w:p>
@@ -4375,7 +4354,7 @@
             </w:tcBorders>
             <w:shd w:fill="auto" w:val="clear"/>
             <w:tcMar>
-              <w:left w:w="108" w:type="dxa"/>
+              <w:left w:w="98" w:type="dxa"/>
             </w:tcMar>
           </w:tcPr>
           <w:p>
@@ -4406,7 +4385,7 @@
             </w:tcBorders>
             <w:shd w:fill="auto" w:val="clear"/>
             <w:tcMar>
-              <w:left w:w="108" w:type="dxa"/>
+              <w:left w:w="98" w:type="dxa"/>
             </w:tcMar>
           </w:tcPr>
           <w:p>
@@ -4434,7 +4413,7 @@
             </w:tcBorders>
             <w:shd w:fill="auto" w:val="clear"/>
             <w:tcMar>
-              <w:left w:w="108" w:type="dxa"/>
+              <w:left w:w="98" w:type="dxa"/>
             </w:tcMar>
           </w:tcPr>
           <w:p>
@@ -4462,7 +4441,7 @@
             </w:tcBorders>
             <w:shd w:fill="auto" w:val="clear"/>
             <w:tcMar>
-              <w:left w:w="108" w:type="dxa"/>
+              <w:left w:w="98" w:type="dxa"/>
             </w:tcMar>
           </w:tcPr>
           <w:p>
@@ -4511,8 +4490,167 @@
     </w:p>
     <w:p>
       <w:pPr>
-        <w:pStyle w:val="Normal"/>
-        <w:spacing w:before="0" w:after="0"/>
+        <w:pStyle w:val="Heading3"/>
+        <w:rPr/>
+      </w:pPr>
+      <w:r>
+        <w:rPr/>
+        <w:t>Adding RS232 Interface</w:t>
+      </w:r>
+    </w:p>
+    <w:p>
+      <w:pPr>
+        <w:pStyle w:val="Normal"/>
+        <w:spacing w:before="0" w:after="0"/>
+        <w:rPr/>
+      </w:pPr>
+      <w:r>
+        <w:rPr/>
+      </w:r>
+    </w:p>
+    <w:p>
+      <w:pPr>
+        <w:pStyle w:val="Normal"/>
+        <w:spacing w:before="0" w:after="0"/>
+        <w:rPr/>
+      </w:pPr>
+      <w:r>
+        <w:rPr/>
+        <w:t>Ref - https://www.instructables.com/id/Read-and-write-from-serial-port-with-Raspberry-Pi/</w:t>
+      </w:r>
+    </w:p>
+    <w:p>
+      <w:pPr>
+        <w:pStyle w:val="Normal"/>
+        <w:spacing w:before="0" w:after="0"/>
+        <w:rPr/>
+      </w:pPr>
+      <w:r>
+        <w:rPr/>
+      </w:r>
+    </w:p>
+    <w:p>
+      <w:pPr>
+        <w:pStyle w:val="Normal"/>
+        <w:spacing w:before="0" w:after="0"/>
+        <w:rPr/>
+      </w:pPr>
+      <w:r>
+        <w:rPr/>
+        <w:t>Using Max 3232 based interface which supports 3.3 to 5V</w:t>
+      </w:r>
+    </w:p>
+    <w:p>
+      <w:pPr>
+        <w:pStyle w:val="Normal"/>
+        <w:spacing w:before="0" w:after="0"/>
+        <w:rPr/>
+      </w:pPr>
+      <w:r>
+        <w:rPr/>
+        <w:t>Pin Used (remebering pin numbers does include both sides of header – so these pins are adjacent.</w:t>
+      </w:r>
+    </w:p>
+    <w:p>
+      <w:pPr>
+        <w:pStyle w:val="Normal"/>
+        <w:spacing w:before="0" w:after="0"/>
+        <w:rPr/>
+      </w:pPr>
+      <w:r>
+        <w:rPr/>
+        <w:t>4 (5V),</w:t>
+      </w:r>
+    </w:p>
+    <w:p>
+      <w:pPr>
+        <w:pStyle w:val="Normal"/>
+        <w:spacing w:before="0" w:after="0"/>
+        <w:rPr/>
+      </w:pPr>
+      <w:r>
+        <w:rPr/>
+        <w:t xml:space="preserve">6 (GND) </w:t>
+      </w:r>
+    </w:p>
+    <w:p>
+      <w:pPr>
+        <w:pStyle w:val="Normal"/>
+        <w:spacing w:before="0" w:after="0"/>
+        <w:rPr/>
+      </w:pPr>
+      <w:r>
+        <w:rPr/>
+        <w:t>8 (TX),</w:t>
+      </w:r>
+    </w:p>
+    <w:p>
+      <w:pPr>
+        <w:pStyle w:val="Normal"/>
+        <w:spacing w:before="0" w:after="0"/>
+        <w:rPr/>
+      </w:pPr>
+      <w:r>
+        <w:rPr/>
+        <w:t xml:space="preserve">10 (RX) </w:t>
+      </w:r>
+    </w:p>
+    <w:p>
+      <w:pPr>
+        <w:pStyle w:val="Normal"/>
+        <w:spacing w:before="0" w:after="0"/>
+        <w:rPr/>
+      </w:pPr>
+      <w:r>
+        <w:rPr/>
+      </w:r>
+    </w:p>
+    <w:p>
+      <w:pPr>
+        <w:pStyle w:val="Normal"/>
+        <w:spacing w:before="0" w:after="0"/>
+        <w:rPr/>
+      </w:pPr>
+      <w:r>
+        <w:rPr/>
+        <w:t>Can use sudo raspi-config → Interfacing Options → Serial to enable/disable console through serial interface.   In the disti used in Dec 2018 it is disabled by default – enabled to validate the TX led flashes during the reload process.</w:t>
+      </w:r>
+    </w:p>
+    <w:p>
+      <w:pPr>
+        <w:pStyle w:val="Normal"/>
+        <w:spacing w:before="0" w:after="0"/>
+        <w:rPr/>
+      </w:pPr>
+      <w:r>
+        <w:rPr/>
+      </w:r>
+    </w:p>
+    <w:p>
+      <w:pPr>
+        <w:pStyle w:val="Normal"/>
+        <w:spacing w:before="0" w:after="0"/>
+        <w:rPr>
+          <w:rFonts w:ascii="Nunito;helvetica;arial;sans-serif" w:hAnsi="Nunito;helvetica;arial;sans-serif"/>
+          <w:b w:val="false"/>
+          <w:b w:val="false"/>
+          <w:i w:val="false"/>
+          <w:i w:val="false"/>
+          <w:sz w:val="30"/>
+        </w:rPr>
+      </w:pPr>
+      <w:r>
+        <w:rPr>
+          <w:rFonts w:ascii="Nunito;helvetica;arial;sans-serif" w:hAnsi="Nunito;helvetica;arial;sans-serif"/>
+          <w:b w:val="false"/>
+          <w:i w:val="false"/>
+          <w:sz w:val="30"/>
+        </w:rPr>
+      </w:r>
+    </w:p>
+    <w:p>
+      <w:pPr>
+        <w:pStyle w:val="Heading3"/>
         <w:rPr/>
       </w:pPr>
       <w:r>
@@ -4732,7 +4870,7 @@
           <mc:Choice Requires="wpg">
             <w:drawing>
               <wp:inline distT="0" distB="0" distL="0" distR="0">
-                <wp:extent cx="5941695" cy="4463415"/>
+                <wp:extent cx="5942965" cy="4464685"/>
                 <wp:effectExtent l="0" t="0" r="0" b="0"/>
                 <wp:docPr id="1" name=""/>
                 <a:graphic xmlns:a="http://schemas.openxmlformats.org/drawingml/2006/main">
@@ -4742,15 +4880,15 @@
                       <wpg:grpSpPr>
                         <a:xfrm>
                           <a:off x="0" y="0"/>
-                          <a:ext cx="5941080" cy="4462920"/>
+                          <a:ext cx="5942160" cy="4464000"/>
                         </a:xfrm>
                       </wpg:grpSpPr>
                       <wps:wsp>
                         <wps:cNvSpPr/>
                         <wps:spPr>
                           <a:xfrm>
-                            <a:off x="0" y="0"/>
-                            <a:ext cx="1728360" cy="402480"/>
+                            <a:off x="0" y="1486440"/>
+                            <a:ext cx="1728360" cy="267840"/>
                           </a:xfrm>
                           <a:prstGeom prst="roundRect">
                             <a:avLst>
@@ -4778,7 +4916,6 @@
                             <w:p>
                               <w:pPr>
                                 <w:overflowPunct w:val="false"/>
-                                <w:bidi w:val="0"/>
                                 <w:spacing w:before="0" w:after="0" w:lineRule="auto" w:line="240"/>
                                 <w:jc w:val="center"/>
                                 <w:rPr/>
@@ -4808,7 +4945,7 @@
                             </w:p>
                           </w:txbxContent>
                         </wps:txbx>
-                        <wps:bodyPr tIns="91440" bIns="91440" anchor="ctr">
+                        <wps:bodyPr lIns="90000" rIns="90000" tIns="91440" bIns="91440" anchor="ctr">
                           <a:noAutofit/>
                         </wps:bodyPr>
                       </wps:wsp>
@@ -4816,8 +4953,8 @@
                         <wps:cNvSpPr/>
                         <wps:spPr>
                           <a:xfrm>
-                            <a:off x="1596240" y="741600"/>
-                            <a:ext cx="808200" cy="640080"/>
+                            <a:off x="1597680" y="1981800"/>
+                            <a:ext cx="807120" cy="426240"/>
                           </a:xfrm>
                           <a:prstGeom prst="ellipse">
                             <a:avLst/>
@@ -4843,7 +4980,6 @@
                             <w:p>
                               <w:pPr>
                                 <w:overflowPunct w:val="false"/>
-                                <w:bidi w:val="0"/>
                                 <w:spacing w:before="0" w:after="0" w:lineRule="auto" w:line="240"/>
                                 <w:jc w:val="center"/>
                                 <w:rPr/>
@@ -4874,7 +5010,6 @@
                             <w:p>
                               <w:pPr>
                                 <w:overflowPunct w:val="false"/>
-                                <w:bidi w:val="0"/>
                                 <w:spacing w:before="0" w:after="0" w:lineRule="auto" w:line="240"/>
                                 <w:jc w:val="center"/>
                                 <w:rPr/>
@@ -4904,7 +5039,7 @@
                             </w:p>
                           </w:txbxContent>
                         </wps:txbx>
-                        <wps:bodyPr tIns="91440" bIns="91440" anchor="ctr">
+                        <wps:bodyPr lIns="90000" rIns="90000" tIns="91440" bIns="91440" anchor="ctr">
                           <a:noAutofit/>
                         </wps:bodyPr>
                       </wps:wsp>
@@ -4912,8 +5047,8 @@
                         <wps:cNvSpPr/>
                         <wps:spPr>
                           <a:xfrm>
-                            <a:off x="0" y="1720800"/>
-                            <a:ext cx="1728360" cy="402480"/>
+                            <a:off x="0" y="2634480"/>
+                            <a:ext cx="1728360" cy="267840"/>
                           </a:xfrm>
                           <a:prstGeom prst="roundRect">
                             <a:avLst>
@@ -4941,7 +5076,6 @@
                             <w:p>
                               <w:pPr>
                                 <w:overflowPunct w:val="false"/>
-                                <w:bidi w:val="0"/>
                                 <w:spacing w:before="0" w:after="0" w:lineRule="auto" w:line="240"/>
                                 <w:jc w:val="center"/>
                                 <w:rPr/>
@@ -4972,7 +5106,6 @@
                             <w:p>
                               <w:pPr>
                                 <w:overflowPunct w:val="false"/>
-                                <w:bidi w:val="0"/>
                                 <w:spacing w:before="0" w:after="0" w:lineRule="auto" w:line="240"/>
                                 <w:jc w:val="center"/>
                                 <w:rPr/>
@@ -5002,7 +5135,7 @@
                             </w:p>
                           </w:txbxContent>
                         </wps:txbx>
-                        <wps:bodyPr tIns="91440" bIns="91440" anchor="ctr">
+                        <wps:bodyPr lIns="90000" rIns="90000" tIns="91440" bIns="91440" anchor="ctr">
                           <a:noAutofit/>
                         </wps:bodyPr>
                       </wps:wsp>
@@ -5010,8 +5143,8 @@
                         <wps:cNvSpPr/>
                         <wps:spPr>
                           <a:xfrm>
-                            <a:off x="3828240" y="860400"/>
-                            <a:ext cx="910080" cy="403200"/>
+                            <a:off x="3829680" y="2060640"/>
+                            <a:ext cx="910080" cy="268560"/>
                           </a:xfrm>
                           <a:prstGeom prst="roundRect">
                             <a:avLst>
@@ -5039,7 +5172,6 @@
                             <w:p>
                               <w:pPr>
                                 <w:overflowPunct w:val="false"/>
-                                <w:bidi w:val="0"/>
                                 <w:spacing w:before="0" w:after="0" w:lineRule="auto" w:line="240"/>
                                 <w:jc w:val="center"/>
                                 <w:rPr/>
@@ -5070,7 +5202,6 @@
                             <w:p>
                               <w:pPr>
                                 <w:overflowPunct w:val="false"/>
-                                <w:bidi w:val="0"/>
                                 <w:spacing w:before="0" w:after="0" w:lineRule="auto" w:line="240"/>
                                 <w:jc w:val="center"/>
                                 <w:rPr/>
@@ -5100,7 +5231,7 @@
                             </w:p>
                           </w:txbxContent>
                         </wps:txbx>
-                        <wps:bodyPr tIns="91440" bIns="91440" anchor="ctr">
+                        <wps:bodyPr lIns="90000" rIns="90000" tIns="91440" bIns="91440" anchor="ctr">
                           <a:noAutofit/>
                         </wps:bodyPr>
                       </wps:wsp>
@@ -5108,8 +5239,8 @@
                         <wps:cNvSpPr/>
                         <wps:spPr>
                           <a:xfrm>
-                            <a:off x="3398400" y="55080"/>
-                            <a:ext cx="730080" cy="402480"/>
+                            <a:off x="3399840" y="1523520"/>
+                            <a:ext cx="729000" cy="267840"/>
                           </a:xfrm>
                           <a:prstGeom prst="roundRect">
                             <a:avLst>
@@ -5137,7 +5268,6 @@
                             <w:p>
                               <w:pPr>
                                 <w:overflowPunct w:val="false"/>
-                                <w:bidi w:val="0"/>
                                 <w:spacing w:before="0" w:after="0" w:lineRule="auto" w:line="240"/>
                                 <w:jc w:val="center"/>
                                 <w:rPr/>
@@ -5167,7 +5297,7 @@
                             </w:p>
                           </w:txbxContent>
                         </wps:txbx>
-                        <wps:bodyPr tIns="91440" bIns="91440" anchor="ctr">
+                        <wps:bodyPr lIns="90000" rIns="90000" tIns="91440" bIns="91440" anchor="ctr">
                           <a:noAutofit/>
                         </wps:bodyPr>
                       </wps:wsp>
@@ -5175,8 +5305,8 @@
                         <wps:cNvSpPr/>
                         <wps:spPr>
                           <a:xfrm>
-                            <a:off x="3265200" y="2227680"/>
-                            <a:ext cx="1560240" cy="402480"/>
+                            <a:off x="3266280" y="2973240"/>
+                            <a:ext cx="1560240" cy="267840"/>
                           </a:xfrm>
                           <a:prstGeom prst="roundRect">
                             <a:avLst>
@@ -5204,7 +5334,6 @@
                             <w:p>
                               <w:pPr>
                                 <w:overflowPunct w:val="false"/>
-                                <w:bidi w:val="0"/>
                                 <w:spacing w:before="0" w:after="0" w:lineRule="auto" w:line="240"/>
                                 <w:jc w:val="center"/>
                                 <w:rPr/>
@@ -5235,7 +5364,6 @@
                             <w:p>
                               <w:pPr>
                                 <w:overflowPunct w:val="false"/>
-                                <w:bidi w:val="0"/>
                                 <w:spacing w:before="0" w:after="0" w:lineRule="auto" w:line="240"/>
                                 <w:jc w:val="center"/>
                                 <w:rPr/>
@@ -5265,7 +5393,7 @@
                             </w:p>
                           </w:txbxContent>
                         </wps:txbx>
-                        <wps:bodyPr tIns="91440" bIns="91440" anchor="ctr">
+                        <wps:bodyPr lIns="90000" rIns="90000" tIns="91440" bIns="91440" anchor="ctr">
                           <a:noAutofit/>
                         </wps:bodyPr>
                       </wps:wsp>
@@ -5273,8 +5401,8 @@
                         <wps:cNvSpPr/>
                         <wps:spPr>
                           <a:xfrm>
-                            <a:off x="119520" y="2691000"/>
-                            <a:ext cx="1728360" cy="402480"/>
+                            <a:off x="119520" y="3282840"/>
+                            <a:ext cx="1728360" cy="267480"/>
                           </a:xfrm>
                           <a:prstGeom prst="roundRect">
                             <a:avLst>
@@ -5302,7 +5430,6 @@
                             <w:p>
                               <w:pPr>
                                 <w:overflowPunct w:val="false"/>
-                                <w:bidi w:val="0"/>
                                 <w:spacing w:before="0" w:after="0" w:lineRule="auto" w:line="240"/>
                                 <w:jc w:val="center"/>
                                 <w:rPr/>
@@ -5333,7 +5460,6 @@
                             <w:p>
                               <w:pPr>
                                 <w:overflowPunct w:val="false"/>
-                                <w:bidi w:val="0"/>
                                 <w:spacing w:before="0" w:after="0" w:lineRule="auto" w:line="240"/>
                                 <w:jc w:val="center"/>
                                 <w:rPr/>
@@ -5363,7 +5489,7 @@
                             </w:p>
                           </w:txbxContent>
                         </wps:txbx>
-                        <wps:bodyPr tIns="91440" bIns="91440" anchor="ctr">
+                        <wps:bodyPr lIns="90000" rIns="90000" tIns="91440" bIns="91440" anchor="ctr">
                           <a:noAutofit/>
                         </wps:bodyPr>
                       </wps:wsp>
@@ -5371,8 +5497,8 @@
                         <wps:cNvSpPr/>
                         <wps:spPr>
                           <a:xfrm>
-                            <a:off x="3131280" y="3402360"/>
-                            <a:ext cx="1996560" cy="402480"/>
+                            <a:off x="3132360" y="3757320"/>
+                            <a:ext cx="1996560" cy="267840"/>
                           </a:xfrm>
                           <a:prstGeom prst="roundRect">
                             <a:avLst>
@@ -5400,7 +5526,6 @@
                             <w:p>
                               <w:pPr>
                                 <w:overflowPunct w:val="false"/>
-                                <w:bidi w:val="0"/>
                                 <w:spacing w:before="0" w:after="0" w:lineRule="auto" w:line="240"/>
                                 <w:jc w:val="center"/>
                                 <w:rPr/>
@@ -5431,7 +5556,6 @@
                             <w:p>
                               <w:pPr>
                                 <w:overflowPunct w:val="false"/>
-                                <w:bidi w:val="0"/>
                                 <w:spacing w:before="0" w:after="0" w:lineRule="auto" w:line="240"/>
                                 <w:jc w:val="center"/>
                                 <w:rPr/>
@@ -5461,7 +5585,7 @@
                             </w:p>
                           </w:txbxContent>
                         </wps:txbx>
-                        <wps:bodyPr tIns="91440" bIns="91440" anchor="ctr">
+                        <wps:bodyPr lIns="90000" rIns="90000" tIns="91440" bIns="91440" anchor="ctr">
                           <a:noAutofit/>
                         </wps:bodyPr>
                       </wps:wsp>
@@ -5469,8 +5593,8 @@
                         <wps:cNvSpPr/>
                         <wps:spPr>
                           <a:xfrm>
-                            <a:off x="2345040" y="4060080"/>
-                            <a:ext cx="1996920" cy="402480"/>
+                            <a:off x="2346480" y="4196160"/>
+                            <a:ext cx="1995840" cy="267840"/>
                           </a:xfrm>
                           <a:prstGeom prst="roundRect">
                             <a:avLst>
@@ -5498,7 +5622,6 @@
                             <w:p>
                               <w:pPr>
                                 <w:overflowPunct w:val="false"/>
-                                <w:bidi w:val="0"/>
                                 <w:spacing w:before="0" w:after="0" w:lineRule="auto" w:line="240"/>
                                 <w:jc w:val="center"/>
                                 <w:rPr/>
@@ -5529,7 +5652,6 @@
                             <w:p>
                               <w:pPr>
                                 <w:overflowPunct w:val="false"/>
-                                <w:bidi w:val="0"/>
                                 <w:spacing w:before="0" w:after="0" w:lineRule="auto" w:line="240"/>
                                 <w:jc w:val="center"/>
                                 <w:rPr/>
@@ -5559,7 +5681,7 @@
                             </w:p>
                           </w:txbxContent>
                         </wps:txbx>
-                        <wps:bodyPr tIns="91440" bIns="91440" anchor="ctr">
+                        <wps:bodyPr lIns="90000" rIns="90000" tIns="91440" bIns="91440" anchor="ctr">
                           <a:noAutofit/>
                         </wps:bodyPr>
                       </wps:wsp>
@@ -5567,8 +5689,8 @@
                         <wps:cNvSpPr/>
                         <wps:spPr>
                           <a:xfrm>
-                            <a:off x="4341960" y="1445760"/>
-                            <a:ext cx="1358280" cy="270360"/>
+                            <a:off x="4343400" y="2451600"/>
+                            <a:ext cx="1358280" cy="179640"/>
                           </a:xfrm>
                           <a:prstGeom prst="rect">
                             <a:avLst/>
@@ -5589,7 +5711,6 @@
                             <w:p>
                               <w:pPr>
                                 <w:overflowPunct w:val="false"/>
-                                <w:bidi w:val="0"/>
                                 <w:spacing w:before="0" w:after="0" w:lineRule="auto" w:line="240"/>
                                 <w:jc w:val="left"/>
                                 <w:rPr/>
@@ -5619,7 +5740,7 @@
                             </w:p>
                           </w:txbxContent>
                         </wps:txbx>
-                        <wps:bodyPr tIns="91440" bIns="91440">
+                        <wps:bodyPr lIns="90000" rIns="90000" tIns="91440" bIns="91440">
                           <a:noAutofit/>
                         </wps:bodyPr>
                       </wps:wsp>
@@ -5627,8 +5748,8 @@
                         <wps:cNvSpPr/>
                         <wps:spPr>
                           <a:xfrm>
-                            <a:off x="4503600" y="1772280"/>
-                            <a:ext cx="1358280" cy="270360"/>
+                            <a:off x="4506120" y="2669400"/>
+                            <a:ext cx="1356840" cy="179640"/>
                           </a:xfrm>
                           <a:prstGeom prst="rect">
                             <a:avLst/>
@@ -5649,7 +5770,6 @@
                             <w:p>
                               <w:pPr>
                                 <w:overflowPunct w:val="false"/>
-                                <w:bidi w:val="0"/>
                                 <w:spacing w:before="0" w:after="0" w:lineRule="auto" w:line="240"/>
                                 <w:jc w:val="left"/>
                                 <w:rPr/>
@@ -5679,7 +5799,7 @@
                             </w:p>
                           </w:txbxContent>
                         </wps:txbx>
-                        <wps:bodyPr tIns="91440" bIns="91440">
+                        <wps:bodyPr lIns="90000" rIns="90000" tIns="91440" bIns="91440">
                           <a:noAutofit/>
                         </wps:bodyPr>
                       </wps:wsp>
@@ -5687,8 +5807,8 @@
                         <wps:cNvSpPr/>
                         <wps:spPr>
                           <a:xfrm>
-                            <a:off x="4471200" y="2708280"/>
-                            <a:ext cx="1469880" cy="270360"/>
+                            <a:off x="4473720" y="3294360"/>
+                            <a:ext cx="1468800" cy="178920"/>
                           </a:xfrm>
                           <a:prstGeom prst="rect">
                             <a:avLst/>
@@ -5709,7 +5829,6 @@
                             <w:p>
                               <w:pPr>
                                 <w:overflowPunct w:val="false"/>
-                                <w:bidi w:val="0"/>
                                 <w:spacing w:before="0" w:after="0" w:lineRule="auto" w:line="240"/>
                                 <w:jc w:val="left"/>
                                 <w:rPr/>
@@ -5739,7 +5858,7 @@
                             </w:p>
                           </w:txbxContent>
                         </wps:txbx>
-                        <wps:bodyPr tIns="91440" bIns="91440">
+                        <wps:bodyPr lIns="90000" rIns="90000" tIns="91440" bIns="91440">
                           <a:noAutofit/>
                         </wps:bodyPr>
                       </wps:wsp>
@@ -5747,8 +5866,8 @@
                         <wps:cNvSpPr/>
                         <wps:spPr>
                           <a:xfrm>
-                            <a:off x="4165560" y="2978640"/>
-                            <a:ext cx="1695960" cy="270360"/>
+                            <a:off x="4167000" y="3474720"/>
+                            <a:ext cx="1695960" cy="179640"/>
                           </a:xfrm>
                           <a:prstGeom prst="rect">
                             <a:avLst/>
@@ -5769,7 +5888,6 @@
                             <w:p>
                               <w:pPr>
                                 <w:overflowPunct w:val="false"/>
-                                <w:bidi w:val="0"/>
                                 <w:spacing w:before="0" w:after="0" w:lineRule="auto" w:line="240"/>
                                 <w:jc w:val="left"/>
                                 <w:rPr/>
@@ -5799,7 +5917,7 @@
                             </w:p>
                           </w:txbxContent>
                         </wps:txbx>
-                        <wps:bodyPr tIns="91440" bIns="91440">
+                        <wps:bodyPr lIns="90000" rIns="90000" tIns="91440" bIns="91440">
                           <a:noAutofit/>
                         </wps:bodyPr>
                       </wps:wsp>
@@ -5807,19 +5925,19 @@
                         <wps:cNvSpPr/>
                         <wps:spPr>
                           <a:xfrm flipH="1">
-                            <a:off x="4046400" y="1581120"/>
-                            <a:ext cx="295920" cy="645840"/>
+                            <a:off x="4046760" y="2541960"/>
+                            <a:ext cx="294480" cy="430560"/>
                           </a:xfrm>
                           <a:prstGeom prst="curvedConnector2">
                             <a:avLst/>
                           </a:prstGeom>
                           <a:noFill/>
-                          <a:ln w="9360">
+                          <a:ln cap="rnd" w="9360">
                             <a:solidFill>
                               <a:srgbClr val="000000"/>
                             </a:solidFill>
                             <a:custDash>
-                              <a:ds d="100000" sp="400000"/>
+                              <a:ds d="100000" sp="600000"/>
                             </a:custDash>
                             <a:round/>
                           </a:ln>
@@ -5836,19 +5954,19 @@
                         <wps:cNvSpPr/>
                         <wps:spPr>
                           <a:xfrm flipH="1">
-                            <a:off x="4045680" y="1907640"/>
-                            <a:ext cx="457200" cy="319320"/>
+                            <a:off x="4045680" y="2759760"/>
+                            <a:ext cx="457200" cy="212760"/>
                           </a:xfrm>
                           <a:prstGeom prst="curvedConnector2">
                             <a:avLst/>
                           </a:prstGeom>
                           <a:noFill/>
-                          <a:ln w="9360">
+                          <a:ln cap="rnd" w="9360">
                             <a:solidFill>
                               <a:srgbClr val="000000"/>
                             </a:solidFill>
                             <a:custDash>
-                              <a:ds d="100000" sp="400000"/>
+                              <a:ds d="100000" sp="600000"/>
                             </a:custDash>
                             <a:round/>
                             <a:tailEnd len="med" type="stealth" w="med"/>
@@ -5866,19 +5984,19 @@
                         <wps:cNvSpPr/>
                         <wps:spPr>
                           <a:xfrm rot="10800000">
-                            <a:off x="4046400" y="2631600"/>
-                            <a:ext cx="424800" cy="212040"/>
+                            <a:off x="4048920" y="3243600"/>
+                            <a:ext cx="424800" cy="141120"/>
                           </a:xfrm>
                           <a:prstGeom prst="curvedConnector2">
                             <a:avLst/>
                           </a:prstGeom>
                           <a:noFill/>
-                          <a:ln w="9360">
+                          <a:ln cap="rnd" w="9360">
                             <a:solidFill>
                               <a:srgbClr val="000000"/>
                             </a:solidFill>
                             <a:custDash>
-                              <a:ds d="100000" sp="400000"/>
+                              <a:ds d="100000" sp="600000"/>
                             </a:custDash>
                             <a:round/>
                             <a:tailEnd len="med" type="stealth" w="med"/>
@@ -5896,19 +6014,19 @@
                         <wps:cNvSpPr/>
                         <wps:spPr>
                           <a:xfrm rot="10800000">
-                            <a:off x="4046400" y="2631600"/>
-                            <a:ext cx="119520" cy="482760"/>
+                            <a:off x="4049280" y="3244320"/>
+                            <a:ext cx="118080" cy="321480"/>
                           </a:xfrm>
                           <a:prstGeom prst="curvedConnector2">
                             <a:avLst/>
                           </a:prstGeom>
                           <a:noFill/>
-                          <a:ln w="9360">
+                          <a:ln cap="rnd" w="9360">
                             <a:solidFill>
                               <a:srgbClr val="000000"/>
                             </a:solidFill>
                             <a:custDash>
-                              <a:ds d="100000" sp="400000"/>
+                              <a:ds d="100000" sp="600000"/>
                             </a:custDash>
                             <a:round/>
                             <a:headEnd len="med" type="stealth" w="med"/>
@@ -5927,8 +6045,8 @@
                         <wps:cNvSpPr/>
                         <wps:spPr>
                           <a:xfrm>
-                            <a:off x="1729080" y="201960"/>
-                            <a:ext cx="1668960" cy="54720"/>
+                            <a:off x="1730520" y="1621800"/>
+                            <a:ext cx="1667520" cy="34920"/>
                           </a:xfrm>
                           <a:prstGeom prst="curvedConnector3">
                             <a:avLst>
@@ -5956,8 +6074,8 @@
                         <wps:cNvSpPr/>
                         <wps:spPr>
                           <a:xfrm flipH="1" rot="5400000">
-                            <a:off x="3303000" y="399240"/>
-                            <a:ext cx="401400" cy="520200"/>
+                            <a:off x="2332800" y="1666440"/>
+                            <a:ext cx="266760" cy="518760"/>
                           </a:xfrm>
                           <a:prstGeom prst="curvedConnector3">
                             <a:avLst>
@@ -5985,8 +6103,8 @@
                         <wps:cNvSpPr/>
                         <wps:spPr>
                           <a:xfrm rot="5400000">
-                            <a:off x="1324800" y="1517400"/>
-                            <a:ext cx="539280" cy="270360"/>
+                            <a:off x="875520" y="2454120"/>
+                            <a:ext cx="358920" cy="270000"/>
                           </a:xfrm>
                           <a:prstGeom prst="curvedConnector2">
                             <a:avLst/>
@@ -6012,8 +6130,8 @@
                         <wps:cNvSpPr/>
                         <wps:spPr>
                           <a:xfrm flipH="1">
-                            <a:off x="864360" y="1289160"/>
-                            <a:ext cx="849600" cy="431640"/>
+                            <a:off x="862920" y="2346840"/>
+                            <a:ext cx="849600" cy="287640"/>
                           </a:xfrm>
                           <a:prstGeom prst="curvedConnector2">
                             <a:avLst/>
@@ -6039,8 +6157,8 @@
                         <wps:cNvSpPr/>
                         <wps:spPr>
                           <a:xfrm flipH="1" rot="16200000">
-                            <a:off x="205200" y="-254160"/>
-                            <a:ext cx="1316880" cy="720"/>
+                            <a:off x="423000" y="-439200"/>
+                            <a:ext cx="878040" cy="720"/>
                           </a:xfrm>
                           <a:prstGeom prst="curvedConnector3">
                             <a:avLst>
@@ -6068,8 +6186,8 @@
                         <wps:cNvSpPr/>
                         <wps:spPr>
                           <a:xfrm flipH="1" rot="5400000">
-                            <a:off x="3137760" y="1535760"/>
-                            <a:ext cx="1164600" cy="216360"/>
+                            <a:off x="2901960" y="2475720"/>
+                            <a:ext cx="776520" cy="215280"/>
                           </a:xfrm>
                           <a:prstGeom prst="curvedConnector4">
                             <a:avLst>
@@ -6098,8 +6216,8 @@
                         <wps:cNvSpPr/>
                         <wps:spPr>
                           <a:xfrm flipH="1" rot="5400000">
-                            <a:off x="2348280" y="2484000"/>
-                            <a:ext cx="972360" cy="863640"/>
+                            <a:off x="786600" y="3000600"/>
+                            <a:ext cx="648360" cy="862200"/>
                           </a:xfrm>
                           <a:prstGeom prst="curvedConnector4">
                             <a:avLst>
@@ -6128,8 +6246,8 @@
                         <wps:cNvSpPr/>
                         <wps:spPr>
                           <a:xfrm flipH="1" rot="10800000">
-                            <a:off x="3131280" y="1062360"/>
-                            <a:ext cx="696600" cy="2541240"/>
+                            <a:off x="3133080" y="2196360"/>
+                            <a:ext cx="695160" cy="1694880"/>
                           </a:xfrm>
                           <a:prstGeom prst="curvedConnector3">
                             <a:avLst>
@@ -6157,8 +6275,8 @@
                         <wps:cNvSpPr/>
                         <wps:spPr>
                           <a:xfrm flipH="1" rot="10800000">
-                            <a:off x="2344320" y="1063080"/>
-                            <a:ext cx="1483200" cy="3198960"/>
+                            <a:off x="2346480" y="2197080"/>
+                            <a:ext cx="1482120" cy="2133720"/>
                           </a:xfrm>
                           <a:prstGeom prst="curvedConnector3">
                             <a:avLst>
@@ -6190,14 +6308,13 @@
           </mc:Choice>
           <mc:Fallback>
             <w:pict>
-              <v:group id="shape_0" style="position:absolute;margin-left:0pt;margin-top:0pt;width:467.8pt;height:351.4pt" coordorigin="0,0" coordsize="9356,7028">
-                <v:oval id="shape_0" ID="Shape 3" fillcolor="#cfe2f3" stroked="t" style="position:absolute;left:2514;top:1168;width:1272;height:1007">
+              <v:group id="shape_0" style="position:absolute;margin-left:0pt;margin-top:34.5pt;width:467.9pt;height:317pt" coordorigin="0,690" coordsize="9358,6340">
+                <v:oval id="shape_0" fillcolor="#cfe2f3" stroked="t" style="position:absolute;left:2516;top:3121;width:1270;height:670">
                   <v:textbox>
                     <w:txbxContent>
                       <w:p>
                         <w:pPr>
                           <w:overflowPunct w:val="false"/>
-                          <w:bidi w:val="0"/>
                           <w:spacing w:before="0" w:after="0" w:lineRule="auto" w:line="240"/>
                           <w:jc w:val="center"/>
                           <w:rPr/>
@@ -6228,7 +6345,6 @@
                       <w:p>
                         <w:pPr>
                           <w:overflowPunct w:val="false"/>
-                          <w:bidi w:val="0"/>
                           <w:spacing w:before="0" w:after="0" w:lineRule="auto" w:line="240"/>
                           <w:jc w:val="center"/>
                           <w:rPr/>
@@ -6262,13 +6378,12 @@
                   <v:fill o:detectmouseclick="t" type="solid" color2="#301d0c"/>
                   <v:stroke color="black" weight="9360" joinstyle="round" endcap="flat"/>
                 </v:oval>
-                <v:rect id="shape_0" ID="Shape 11" stroked="f" style="position:absolute;left:6838;top:2277;width:2138;height:425">
+                <v:rect id="shape_0" stroked="f" style="position:absolute;left:6840;top:3861;width:2138;height:282">
                   <v:textbox>
                     <w:txbxContent>
                       <w:p>
                         <w:pPr>
                           <w:overflowPunct w:val="false"/>
-                          <w:bidi w:val="0"/>
                           <w:spacing w:before="0" w:after="0" w:lineRule="auto" w:line="240"/>
                           <w:jc w:val="left"/>
                           <w:rPr/>
@@ -6302,13 +6417,12 @@
                   <v:fill o:detectmouseclick="t" on="false"/>
                   <v:stroke color="#3465a4" joinstyle="round" endcap="flat"/>
                 </v:rect>
-                <v:rect id="shape_0" ID="Shape 12" stroked="f" style="position:absolute;left:7092;top:2791;width:2138;height:425">
+                <v:rect id="shape_0" stroked="f" style="position:absolute;left:7096;top:4204;width:2136;height:282">
                   <v:textbox>
                     <w:txbxContent>
                       <w:p>
                         <w:pPr>
                           <w:overflowPunct w:val="false"/>
-                          <w:bidi w:val="0"/>
                           <w:spacing w:before="0" w:after="0" w:lineRule="auto" w:line="240"/>
                           <w:jc w:val="left"/>
                           <w:rPr/>
@@ -6342,13 +6456,12 @@
                   <v:fill o:detectmouseclick="t" on="false"/>
                   <v:stroke color="#3465a4" joinstyle="round" endcap="flat"/>
                 </v:rect>
-                <v:rect id="shape_0" ID="Shape 13" stroked="f" style="position:absolute;left:7041;top:4265;width:2314;height:425">
+                <v:rect id="shape_0" stroked="f" style="position:absolute;left:7045;top:5188;width:2312;height:281">
                   <v:textbox>
                     <w:txbxContent>
                       <w:p>
                         <w:pPr>
                           <w:overflowPunct w:val="false"/>
-                          <w:bidi w:val="0"/>
                           <w:spacing w:before="0" w:after="0" w:lineRule="auto" w:line="240"/>
                           <w:jc w:val="left"/>
                           <w:rPr/>
@@ -6382,13 +6495,12 @@
                   <v:fill o:detectmouseclick="t" on="false"/>
                   <v:stroke color="#3465a4" joinstyle="round" endcap="flat"/>
                 </v:rect>
-                <v:rect id="shape_0" ID="Shape 14" stroked="f" style="position:absolute;left:6560;top:4691;width:2670;height:425">
+                <v:rect id="shape_0" stroked="f" style="position:absolute;left:6562;top:5472;width:2670;height:282">
                   <v:textbox>
                     <w:txbxContent>
                       <w:p>
                         <w:pPr>
                           <w:overflowPunct w:val="false"/>
-                          <w:bidi w:val="0"/>
                           <w:spacing w:before="0" w:after="0" w:lineRule="auto" w:line="240"/>
                           <w:jc w:val="left"/>
                           <w:rPr/>
@@ -6426,25 +6538,25 @@
                   <v:stroke joinstyle="miter"/>
                   <v:path gradientshapeok="t" o:connecttype="rect" textboxrect="0,0,21600,21600"/>
                 </v:shapetype>
-                <v:shape id="shape_0" stroked="t" style="position:absolute;left:6372;top:2490;width:465;height:1016;flip:x" type="shapetype_37">
+                <v:shape id="shape_0" stroked="t" style="position:absolute;left:6373;top:4003;width:463;height:677;flip:x" type="shapetype_37">
                   <w10:wrap type="none"/>
                   <v:fill o:detectmouseclick="t" on="false"/>
-                  <v:stroke color="black" weight="9360" dashstyle="shortdot" joinstyle="round" endcap="flat"/>
+                  <v:stroke color="black" weight="9360" dashstyle="shortdot" joinstyle="round" endcap="round"/>
                 </v:shape>
-                <v:shape id="shape_0" stroked="t" style="position:absolute;left:6371;top:3004;width:719;height:502;flip:x" type="shapetype_37">
+                <v:shape id="shape_0" stroked="t" style="position:absolute;left:6371;top:4346;width:719;height:334;flip:x" type="shapetype_37">
                   <w10:wrap type="none"/>
                   <v:fill o:detectmouseclick="t" on="false"/>
-                  <v:stroke color="black" weight="9360" dashstyle="shortdot" endarrow="classic" endarrowwidth="medium" endarrowlength="medium" joinstyle="round" endcap="flat"/>
+                  <v:stroke color="black" weight="9360" dashstyle="shortdot" endarrow="classic" endarrowwidth="medium" endarrowlength="medium" joinstyle="round" endcap="round"/>
                 </v:shape>
-                <v:shape id="shape_0" stroked="t" style="position:absolute;left:6372;top:4144;width:668;height:333;rotation:180" type="shapetype_37">
+                <v:shape id="shape_0" stroked="t" style="position:absolute;left:6376;top:5108;width:668;height:221;rotation:180" type="shapetype_37">
                   <w10:wrap type="none"/>
                   <v:fill o:detectmouseclick="t" on="false"/>
-                  <v:stroke color="black" weight="9360" dashstyle="shortdot" endarrow="classic" endarrowwidth="medium" endarrowlength="medium" joinstyle="round" endcap="flat"/>
+                  <v:stroke color="black" weight="9360" dashstyle="shortdot" endarrow="classic" endarrowwidth="medium" endarrowlength="medium" joinstyle="round" endcap="round"/>
                 </v:shape>
-                <v:shape id="shape_0" stroked="t" style="position:absolute;left:6372;top:4144;width:187;height:759;rotation:180" type="shapetype_37">
+                <v:shape id="shape_0" stroked="t" style="position:absolute;left:6377;top:5109;width:185;height:505;rotation:180" type="shapetype_37">
                   <w10:wrap type="none"/>
                   <v:fill o:detectmouseclick="t" on="false"/>
-                  <v:stroke color="black" weight="9360" dashstyle="shortdot" startarrow="classic" endarrow="classic" startarrowwidth="medium" startarrowlength="medium" endarrowwidth="medium" endarrowlength="medium" joinstyle="round" endcap="flat"/>
+                  <v:stroke color="black" weight="9360" dashstyle="shortdot" startarrow="classic" endarrow="classic" startarrowwidth="medium" startarrowlength="medium" endarrowwidth="medium" endarrowlength="medium" joinstyle="round" endcap="round"/>
                 </v:shape>
                 <v:shapetype id="shapetype_38" coordsize="21600,21600" o:spt="38" adj="10800" path="m,c@2,0@0,5400@0,10800c@0@5@4,21600,21600,21600nfe">
                   <v:stroke joinstyle="miter"/>
@@ -6461,27 +6573,27 @@
                     <v:h position="@0,10800"/>
                   </v:handles>
                 </v:shapetype>
-                <v:shape id="shape_0" stroked="t" style="position:absolute;left:2723;top:318;width:2627;height:85" type="shapetype_38">
+                <v:shape id="shape_0" stroked="t" style="position:absolute;left:2725;top:2554;width:2625;height:54" type="shapetype_38">
                   <w10:wrap type="none"/>
                   <v:fill o:detectmouseclick="t" on="false"/>
                   <v:stroke color="black" weight="9360" endarrow="classic" endarrowwidth="medium" endarrowlength="medium" joinstyle="round" endcap="flat"/>
                 </v:shape>
-                <v:shape id="shape_0" stroked="t" style="position:absolute;left:6020;top:629;width:631;height:818;flip:x;rotation:90" type="shapetype_38">
+                <v:shape id="shape_0" stroked="t" style="position:absolute;left:4490;top:2625;width:419;height:816;flip:x;rotation:90" type="shapetype_38">
                   <w10:wrap type="none"/>
                   <v:fill o:detectmouseclick="t" on="false"/>
                   <v:stroke color="black" weight="9360" endarrow="classic" endarrowwidth="medium" endarrowlength="medium" joinstyle="round" endcap="flat"/>
                 </v:shape>
-                <v:shape id="shape_0" stroked="t" style="position:absolute;left:2513;top:2389;width:848;height:425;rotation:90" type="shapetype_37">
+                <v:shape id="shape_0" stroked="t" style="position:absolute;left:1805;top:3865;width:564;height:424;rotation:90" type="shapetype_37">
                   <w10:wrap type="none"/>
                   <v:fill o:detectmouseclick="t" on="false"/>
                   <v:stroke color="black" weight="9360" endarrow="classic" endarrowwidth="medium" endarrowlength="medium" joinstyle="round" endcap="flat"/>
                 </v:shape>
-                <v:shape id="shape_0" stroked="t" style="position:absolute;left:1361;top:2030;width:1337;height:679;flip:x" type="shapetype_37">
+                <v:shape id="shape_0" stroked="t" style="position:absolute;left:1359;top:3696;width:1337;height:452;flip:x" type="shapetype_37">
                   <w10:wrap type="none"/>
                   <v:fill o:detectmouseclick="t" on="false"/>
                   <v:stroke color="black" weight="9360" endarrow="classic" endarrowwidth="medium" endarrowlength="medium" joinstyle="round" endcap="flat"/>
                 </v:shape>
-                <v:shape id="shape_0" stroked="t" style="position:absolute;left:324;top:1673;width:2073;height:0;flip:x;rotation:270" type="shapetype_38">
+                <v:shape id="shape_0" stroked="t" style="position:absolute;left:667;top:691;width:1382;height:0;flip:x;rotation:270" type="shapetype_38">
                   <w10:wrap type="none"/>
                   <v:fill o:detectmouseclick="t" on="false"/>
                   <v:stroke color="black" weight="9360" endarrow="classic" endarrowwidth="medium" endarrowlength="medium" joinstyle="round" endcap="flat"/>
@@ -6514,22 +6626,22 @@
                     <v:h position="@4,@9"/>
                   </v:handles>
                 </v:shapetype>
-                <v:shape id="shape_0" stroked="t" style="position:absolute;left:5283;top:2418;width:1833;height:340;flip:x;rotation:90" type="shapetype_39">
+                <v:shape id="shape_0" stroked="t" style="position:absolute;left:4910;top:3899;width:1222;height:338;flip:x;rotation:90" type="shapetype_39">
                   <w10:wrap type="none"/>
                   <v:fill o:detectmouseclick="t" on="false"/>
                   <v:stroke color="black" weight="9360" endarrow="classic" endarrowwidth="medium" endarrowlength="medium" joinstyle="round" endcap="flat"/>
                 </v:shape>
-                <v:shape id="shape_0" stroked="t" style="position:absolute;left:5059;top:3911;width:1530;height:1359;flip:x;rotation:90" type="shapetype_39">
+                <v:shape id="shape_0" stroked="t" style="position:absolute;left:2596;top:4726;width:1020;height:1357;flip:x;rotation:90" type="shapetype_39">
                   <w10:wrap type="none"/>
                   <v:fill o:detectmouseclick="t" on="false"/>
                   <v:stroke color="black" weight="9360" endarrow="classic" endarrowwidth="medium" endarrowlength="medium" joinstyle="round" endcap="flat"/>
                 </v:shape>
-                <v:shape id="shape_0" stroked="t" style="position:absolute;left:4931;top:1673;width:1096;height:4001;flip:x;rotation:180" type="shapetype_38">
+                <v:shape id="shape_0" stroked="t" style="position:absolute;left:4934;top:3459;width:1094;height:2668;flip:x;rotation:180" type="shapetype_38">
                   <w10:wrap type="none"/>
                   <v:fill o:detectmouseclick="t" on="false"/>
                   <v:stroke color="black" weight="9360" endarrow="classic" endarrowwidth="medium" endarrowlength="medium" joinstyle="round" endcap="flat"/>
                 </v:shape>
-                <v:shape id="shape_0" stroked="t" style="position:absolute;left:3692;top:1674;width:2335;height:5037;flip:x;rotation:180" type="shapetype_38">
+                <v:shape id="shape_0" stroked="t" style="position:absolute;left:3695;top:3460;width:2333;height:3359;flip:x;rotation:180" type="shapetype_38">
                   <w10:wrap type="none"/>
                   <v:fill o:detectmouseclick="t" on="false"/>
                   <v:stroke color="black" weight="9360" endarrow="classic" endarrowwidth="medium" endarrowlength="medium" joinstyle="round" endcap="flat"/>
@@ -6732,7 +6844,6 @@
         <w:keepNext/>
         <w:keepLines w:val="false"/>
         <w:widowControl/>
-        <w:pBdr/>
         <w:shd w:val="clear" w:fill="auto"/>
         <w:spacing w:lineRule="auto" w:line="240" w:before="0" w:after="0"/>
         <w:ind w:left="0" w:right="0" w:hanging="0"/>
@@ -7107,7 +7218,6 @@
     <w:rPrDefault>
       <w:rPr>
         <w:rFonts w:ascii="Calibri" w:hAnsi="Calibri" w:eastAsia="Calibri" w:cs="Calibri"/>
-        <w:sz w:val="24"/>
         <w:szCs w:val="24"/>
         <w:lang w:val="en-US" w:eastAsia="zh-CN" w:bidi="hi-IN"/>
       </w:rPr>
@@ -7121,10 +7231,12 @@
     <w:qFormat/>
     <w:pPr>
       <w:widowControl w:val="false"/>
+      <w:bidi w:val="0"/>
+      <w:jc w:val="left"/>
     </w:pPr>
     <w:rPr>
       <w:rFonts w:ascii="Calibri" w:hAnsi="Calibri" w:eastAsia="Calibri" w:cs="Calibri"/>
-      <w:color w:val="auto"/>
+      <w:color w:val="00000A"/>
       <w:sz w:val="24"/>
       <w:szCs w:val="24"/>
       <w:lang w:val="en-US" w:eastAsia="zh-CN" w:bidi="hi-IN"/>
@@ -7132,99 +7244,133 @@
   </w:style>
   <w:style w:type="paragraph" w:styleId="Heading1">
     <w:name w:val="Heading 1"/>
-    <w:basedOn w:val="Normal1"/>
+    <w:basedOn w:val="Heading"/>
     <w:next w:val="Normal"/>
     <w:qFormat/>
     <w:pPr>
       <w:keepNext/>
       <w:keepLines/>
+      <w:widowControl w:val="false"/>
+      <w:bidi w:val="0"/>
       <w:spacing w:lineRule="auto" w:line="240" w:before="240" w:after="0"/>
+      <w:jc w:val="left"/>
     </w:pPr>
     <w:rPr>
       <w:rFonts w:ascii="Calibri" w:hAnsi="Calibri" w:eastAsia="Calibri" w:cs="Calibri"/>
       <w:color w:val="2F5496"/>
       <w:sz w:val="32"/>
       <w:szCs w:val="32"/>
+      <w:lang w:val="en-US" w:eastAsia="zh-CN" w:bidi="hi-IN"/>
     </w:rPr>
   </w:style>
   <w:style w:type="paragraph" w:styleId="Heading2">
     <w:name w:val="Heading 2"/>
-    <w:basedOn w:val="Normal1"/>
+    <w:basedOn w:val="Heading"/>
     <w:next w:val="Normal"/>
     <w:qFormat/>
     <w:pPr>
       <w:keepNext/>
       <w:keepLines/>
+      <w:widowControl w:val="false"/>
+      <w:bidi w:val="0"/>
       <w:spacing w:lineRule="auto" w:line="240" w:before="360" w:after="80"/>
+      <w:jc w:val="left"/>
     </w:pPr>
     <w:rPr>
+      <w:rFonts w:ascii="Calibri" w:hAnsi="Calibri" w:eastAsia="Calibri" w:cs="Calibri"/>
       <w:b/>
+      <w:color w:val="00000A"/>
       <w:sz w:val="36"/>
       <w:szCs w:val="36"/>
+      <w:lang w:val="en-US" w:eastAsia="zh-CN" w:bidi="hi-IN"/>
     </w:rPr>
   </w:style>
   <w:style w:type="paragraph" w:styleId="Heading3">
     <w:name w:val="Heading 3"/>
-    <w:basedOn w:val="Normal1"/>
+    <w:basedOn w:val="Heading"/>
     <w:next w:val="Normal"/>
     <w:qFormat/>
     <w:pPr>
       <w:keepNext/>
       <w:keepLines/>
+      <w:widowControl w:val="false"/>
+      <w:bidi w:val="0"/>
       <w:spacing w:lineRule="auto" w:line="240" w:before="280" w:after="80"/>
+      <w:jc w:val="left"/>
     </w:pPr>
     <w:rPr>
+      <w:rFonts w:ascii="Calibri" w:hAnsi="Calibri" w:eastAsia="Calibri" w:cs="Calibri"/>
       <w:b/>
+      <w:color w:val="00000A"/>
       <w:sz w:val="28"/>
       <w:szCs w:val="28"/>
+      <w:lang w:val="en-US" w:eastAsia="zh-CN" w:bidi="hi-IN"/>
     </w:rPr>
   </w:style>
   <w:style w:type="paragraph" w:styleId="Heading4">
     <w:name w:val="Heading 4"/>
-    <w:basedOn w:val="Normal1"/>
+    <w:basedOn w:val="Heading"/>
     <w:next w:val="Normal"/>
     <w:qFormat/>
     <w:pPr>
       <w:keepNext/>
       <w:keepLines/>
+      <w:widowControl w:val="false"/>
+      <w:bidi w:val="0"/>
       <w:spacing w:lineRule="auto" w:line="240" w:before="240" w:after="40"/>
+      <w:jc w:val="left"/>
     </w:pPr>
     <w:rPr>
+      <w:rFonts w:ascii="Calibri" w:hAnsi="Calibri" w:eastAsia="Calibri" w:cs="Calibri"/>
       <w:b/>
+      <w:color w:val="00000A"/>
       <w:sz w:val="24"/>
       <w:szCs w:val="24"/>
+      <w:lang w:val="en-US" w:eastAsia="zh-CN" w:bidi="hi-IN"/>
     </w:rPr>
   </w:style>
   <w:style w:type="paragraph" w:styleId="Heading5">
     <w:name w:val="Heading 5"/>
-    <w:basedOn w:val="Normal1"/>
+    <w:basedOn w:val="Heading"/>
     <w:next w:val="Normal"/>
     <w:qFormat/>
     <w:pPr>
       <w:keepNext/>
       <w:keepLines/>
+      <w:widowControl w:val="false"/>
+      <w:bidi w:val="0"/>
       <w:spacing w:lineRule="auto" w:line="240" w:before="220" w:after="40"/>
+      <w:jc w:val="left"/>
     </w:pPr>
     <w:rPr>
+      <w:rFonts w:ascii="Calibri" w:hAnsi="Calibri" w:eastAsia="Calibri" w:cs="Calibri"/>
       <w:b/>
+      <w:color w:val="00000A"/>
       <w:sz w:val="22"/>
       <w:szCs w:val="22"/>
+      <w:lang w:val="en-US" w:eastAsia="zh-CN" w:bidi="hi-IN"/>
     </w:rPr>
   </w:style>
   <w:style w:type="paragraph" w:styleId="Heading6">
     <w:name w:val="Heading 6"/>
-    <w:basedOn w:val="Normal1"/>
+    <w:basedOn w:val="Heading"/>
     <w:next w:val="Normal"/>
     <w:qFormat/>
     <w:pPr>
       <w:keepNext/>
       <w:keepLines/>
+      <w:widowControl w:val="false"/>
+      <w:bidi w:val="0"/>
       <w:spacing w:lineRule="auto" w:line="240" w:before="200" w:after="40"/>
+      <w:jc w:val="left"/>
     </w:pPr>
     <w:rPr>
+      <w:rFonts w:ascii="Calibri" w:hAnsi="Calibri" w:eastAsia="Calibri" w:cs="Calibri"/>
       <w:b/>
+      <w:color w:val="00000A"/>
       <w:sz w:val="20"/>
       <w:szCs w:val="20"/>
+      <w:lang w:val="en-US" w:eastAsia="zh-CN" w:bidi="hi-IN"/>
     </w:rPr>
   </w:style>
   <w:style w:type="character" w:styleId="ListLabel1">
@@ -7322,6 +7468,136 @@
     <w:qFormat/>
     <w:rPr/>
   </w:style>
+  <w:style w:type="character" w:styleId="ListLabel10">
+    <w:name w:val="ListLabel 10"/>
+    <w:qFormat/>
+    <w:rPr>
+      <w:rFonts w:cs="Noto Sans Symbols"/>
+      <w:b w:val="false"/>
+      <w:sz w:val="24"/>
+    </w:rPr>
+  </w:style>
+  <w:style w:type="character" w:styleId="ListLabel11">
+    <w:name w:val="ListLabel 11"/>
+    <w:qFormat/>
+    <w:rPr>
+      <w:rFonts w:cs="Courier New"/>
+    </w:rPr>
+  </w:style>
+  <w:style w:type="character" w:styleId="ListLabel12">
+    <w:name w:val="ListLabel 12"/>
+    <w:qFormat/>
+    <w:rPr>
+      <w:rFonts w:cs="Noto Sans Symbols"/>
+    </w:rPr>
+  </w:style>
+  <w:style w:type="character" w:styleId="ListLabel13">
+    <w:name w:val="ListLabel 13"/>
+    <w:qFormat/>
+    <w:rPr>
+      <w:rFonts w:cs="Noto Sans Symbols"/>
+    </w:rPr>
+  </w:style>
+  <w:style w:type="character" w:styleId="ListLabel14">
+    <w:name w:val="ListLabel 14"/>
+    <w:qFormat/>
+    <w:rPr>
+      <w:rFonts w:cs="Courier New"/>
+    </w:rPr>
+  </w:style>
+  <w:style w:type="character" w:styleId="ListLabel15">
+    <w:name w:val="ListLabel 15"/>
+    <w:qFormat/>
+    <w:rPr>
+      <w:rFonts w:cs="Noto Sans Symbols"/>
+    </w:rPr>
+  </w:style>
+  <w:style w:type="character" w:styleId="ListLabel16">
+    <w:name w:val="ListLabel 16"/>
+    <w:qFormat/>
+    <w:rPr>
+      <w:rFonts w:cs="Noto Sans Symbols"/>
+    </w:rPr>
+  </w:style>
+  <w:style w:type="character" w:styleId="ListLabel17">
+    <w:name w:val="ListLabel 17"/>
+    <w:qFormat/>
+    <w:rPr>
+      <w:rFonts w:cs="Courier New"/>
+    </w:rPr>
+  </w:style>
+  <w:style w:type="character" w:styleId="ListLabel18">
+    <w:name w:val="ListLabel 18"/>
+    <w:qFormat/>
+    <w:rPr>
+      <w:rFonts w:cs="Noto Sans Symbols"/>
+    </w:rPr>
+  </w:style>
+  <w:style w:type="character" w:styleId="ListLabel19">
+    <w:name w:val="ListLabel 19"/>
+    <w:qFormat/>
+    <w:rPr>
+      <w:rFonts w:cs="Noto Sans Symbols"/>
+      <w:b w:val="false"/>
+      <w:sz w:val="24"/>
+    </w:rPr>
+  </w:style>
+  <w:style w:type="character" w:styleId="ListLabel20">
+    <w:name w:val="ListLabel 20"/>
+    <w:qFormat/>
+    <w:rPr>
+      <w:rFonts w:cs="Courier New"/>
+    </w:rPr>
+  </w:style>
+  <w:style w:type="character" w:styleId="ListLabel21">
+    <w:name w:val="ListLabel 21"/>
+    <w:qFormat/>
+    <w:rPr>
+      <w:rFonts w:cs="Noto Sans Symbols"/>
+    </w:rPr>
+  </w:style>
+  <w:style w:type="character" w:styleId="ListLabel22">
+    <w:name w:val="ListLabel 22"/>
+    <w:qFormat/>
+    <w:rPr>
+      <w:rFonts w:cs="Noto Sans Symbols"/>
+    </w:rPr>
+  </w:style>
+  <w:style w:type="character" w:styleId="ListLabel23">
+    <w:name w:val="ListLabel 23"/>
+    <w:qFormat/>
+    <w:rPr>
+      <w:rFonts w:cs="Courier New"/>
+    </w:rPr>
+  </w:style>
+  <w:style w:type="character" w:styleId="ListLabel24">
+    <w:name w:val="ListLabel 24"/>
+    <w:qFormat/>
+    <w:rPr>
+      <w:rFonts w:cs="Noto Sans Symbols"/>
+    </w:rPr>
+  </w:style>
+  <w:style w:type="character" w:styleId="ListLabel25">
+    <w:name w:val="ListLabel 25"/>
+    <w:qFormat/>
+    <w:rPr>
+      <w:rFonts w:cs="Noto Sans Symbols"/>
+    </w:rPr>
+  </w:style>
+  <w:style w:type="character" w:styleId="ListLabel26">
+    <w:name w:val="ListLabel 26"/>
+    <w:qFormat/>
+    <w:rPr>
+      <w:rFonts w:cs="Courier New"/>
+    </w:rPr>
+  </w:style>
+  <w:style w:type="character" w:styleId="ListLabel27">
+    <w:name w:val="ListLabel 27"/>
+    <w:qFormat/>
+    <w:rPr>
+      <w:rFonts w:cs="Noto Sans Symbols"/>
+    </w:rPr>
+  </w:style>
   <w:style w:type="paragraph" w:styleId="Heading">
     <w:name w:val="Heading"/>
     <w:basedOn w:val="Normal"/>
@@ -7380,7 +7656,7 @@
       <w:rFonts w:cs="FreeSans"/>
     </w:rPr>
   </w:style>
-  <w:style w:type="paragraph" w:styleId="Normal1" w:default="1">
+  <w:style w:type="paragraph" w:styleId="LOnormal" w:default="1">
     <w:name w:val="LO-normal"/>
     <w:qFormat/>
     <w:pPr>
@@ -7390,7 +7666,7 @@
     </w:pPr>
     <w:rPr>
       <w:rFonts w:ascii="Calibri" w:hAnsi="Calibri" w:eastAsia="Calibri" w:cs="Calibri"/>
-      <w:color w:val="auto"/>
+      <w:color w:val="00000A"/>
       <w:sz w:val="24"/>
       <w:szCs w:val="24"/>
       <w:lang w:val="en-US" w:eastAsia="zh-CN" w:bidi="hi-IN"/>
@@ -7398,7 +7674,7 @@
   </w:style>
   <w:style w:type="paragraph" w:styleId="Title">
     <w:name w:val="Title"/>
-    <w:basedOn w:val="Normal1"/>
+    <w:basedOn w:val="LOnormal"/>
     <w:next w:val="Normal"/>
     <w:qFormat/>
     <w:pPr>
@@ -7414,7 +7690,7 @@
   </w:style>
   <w:style w:type="paragraph" w:styleId="Subtitle">
     <w:name w:val="Subtitle"/>
-    <w:basedOn w:val="Normal1"/>
+    <w:basedOn w:val="LOnormal"/>
     <w:next w:val="Normal"/>
     <w:qFormat/>
     <w:pPr>

</xml_diff>